<commit_message>
further neural net training, added nqyist limit
</commit_message>
<xml_diff>
--- a/NeuralNetwork Structure Tests.docx
+++ b/NeuralNetwork Structure Tests.docx
@@ -1110,6 +1110,283 @@
             </w:pPr>
             <w:r>
               <w:t>1</w:t>
+            </w:r>
+          </w:p>
+        </w:tc>
+        <w:tc>
+          <w:tcPr>
+            <w:tcW w:w="1545" w:type="dxa"/>
+          </w:tcPr>
+          <w:p>
+            <w:pPr>
+              <w:jc w:val="center"/>
+            </w:pPr>
+            <w:r>
+              <w:t>0.05</w:t>
+            </w:r>
+          </w:p>
+        </w:tc>
+        <w:tc>
+          <w:tcPr>
+            <w:tcW w:w="1429" w:type="dxa"/>
+          </w:tcPr>
+          <w:p>
+            <w:pPr>
+              <w:jc w:val="center"/>
+            </w:pPr>
+            <w:r>
+              <w:t>0.25</w:t>
+            </w:r>
+          </w:p>
+        </w:tc>
+        <w:tc>
+          <w:tcPr>
+            <w:tcW w:w="1508" w:type="dxa"/>
+          </w:tcPr>
+          <w:p>
+            <w:pPr>
+              <w:jc w:val="center"/>
+              <w:rPr>
+                <w:vertAlign w:val="superscript"/>
+              </w:rPr>
+            </w:pPr>
+            <w:r>
+              <w:t>1 x 10</w:t>
+            </w:r>
+            <w:r>
+              <w:rPr>
+                <w:vertAlign w:val="superscript"/>
+              </w:rPr>
+              <w:t>-6</w:t>
+            </w:r>
+          </w:p>
+        </w:tc>
+      </w:tr>
+      <w:tr>
+        <w:tc>
+          <w:tcPr>
+            <w:tcW w:w="9016" w:type="dxa"/>
+            <w:gridSpan w:val="6"/>
+          </w:tcPr>
+          <w:p>
+            <w:pPr>
+              <w:jc w:val="center"/>
+            </w:pPr>
+          </w:p>
+        </w:tc>
+      </w:tr>
+      <w:tr>
+        <w:tc>
+          <w:tcPr>
+            <w:tcW w:w="1468" w:type="dxa"/>
+          </w:tcPr>
+          <w:p>
+            <w:pPr>
+              <w:jc w:val="center"/>
+            </w:pPr>
+            <w:r>
+              <w:t>4</w:t>
+            </w:r>
+          </w:p>
+        </w:tc>
+        <w:tc>
+          <w:tcPr>
+            <w:tcW w:w="1788" w:type="dxa"/>
+          </w:tcPr>
+          <w:p>
+            <w:pPr>
+              <w:jc w:val="center"/>
+            </w:pPr>
+            <w:r>
+              <w:t>inputSize * 1.25</w:t>
+            </w:r>
+          </w:p>
+        </w:tc>
+        <w:tc>
+          <w:tcPr>
+            <w:tcW w:w="1278" w:type="dxa"/>
+          </w:tcPr>
+          <w:p>
+            <w:pPr>
+              <w:jc w:val="center"/>
+            </w:pPr>
+            <w:r>
+              <w:t>0</w:t>
+            </w:r>
+          </w:p>
+        </w:tc>
+        <w:tc>
+          <w:tcPr>
+            <w:tcW w:w="1545" w:type="dxa"/>
+          </w:tcPr>
+          <w:p>
+            <w:pPr>
+              <w:jc w:val="center"/>
+            </w:pPr>
+            <w:r>
+              <w:t>0.05</w:t>
+            </w:r>
+          </w:p>
+        </w:tc>
+        <w:tc>
+          <w:tcPr>
+            <w:tcW w:w="1429" w:type="dxa"/>
+          </w:tcPr>
+          <w:p>
+            <w:pPr>
+              <w:jc w:val="center"/>
+            </w:pPr>
+            <w:r>
+              <w:t>0.25</w:t>
+            </w:r>
+          </w:p>
+        </w:tc>
+        <w:tc>
+          <w:tcPr>
+            <w:tcW w:w="1508" w:type="dxa"/>
+          </w:tcPr>
+          <w:p>
+            <w:pPr>
+              <w:jc w:val="center"/>
+              <w:rPr>
+                <w:vertAlign w:val="superscript"/>
+              </w:rPr>
+            </w:pPr>
+            <w:r>
+              <w:t>1 x 10</w:t>
+            </w:r>
+            <w:r>
+              <w:rPr>
+                <w:vertAlign w:val="superscript"/>
+              </w:rPr>
+              <w:t>-6</w:t>
+            </w:r>
+          </w:p>
+        </w:tc>
+      </w:tr>
+      <w:tr>
+        <w:tc>
+          <w:tcPr>
+            <w:tcW w:w="1468" w:type="dxa"/>
+          </w:tcPr>
+          <w:p>
+            <w:pPr>
+              <w:jc w:val="center"/>
+            </w:pPr>
+            <w:r>
+              <w:t>4</w:t>
+            </w:r>
+          </w:p>
+        </w:tc>
+        <w:tc>
+          <w:tcPr>
+            <w:tcW w:w="1788" w:type="dxa"/>
+          </w:tcPr>
+          <w:p>
+            <w:pPr>
+              <w:jc w:val="center"/>
+            </w:pPr>
+            <w:r>
+              <w:t>inputSize * 1.25</w:t>
+            </w:r>
+          </w:p>
+        </w:tc>
+        <w:tc>
+          <w:tcPr>
+            <w:tcW w:w="1278" w:type="dxa"/>
+          </w:tcPr>
+          <w:p>
+            <w:pPr>
+              <w:jc w:val="center"/>
+            </w:pPr>
+            <w:r>
+              <w:t>1</w:t>
+            </w:r>
+          </w:p>
+        </w:tc>
+        <w:tc>
+          <w:tcPr>
+            <w:tcW w:w="1545" w:type="dxa"/>
+          </w:tcPr>
+          <w:p>
+            <w:pPr>
+              <w:jc w:val="center"/>
+            </w:pPr>
+            <w:r>
+              <w:t>0.05</w:t>
+            </w:r>
+          </w:p>
+        </w:tc>
+        <w:tc>
+          <w:tcPr>
+            <w:tcW w:w="1429" w:type="dxa"/>
+          </w:tcPr>
+          <w:p>
+            <w:pPr>
+              <w:jc w:val="center"/>
+            </w:pPr>
+            <w:r>
+              <w:t>0.25</w:t>
+            </w:r>
+          </w:p>
+        </w:tc>
+        <w:tc>
+          <w:tcPr>
+            <w:tcW w:w="1508" w:type="dxa"/>
+          </w:tcPr>
+          <w:p>
+            <w:pPr>
+              <w:jc w:val="center"/>
+            </w:pPr>
+            <w:r>
+              <w:t>1 x 10</w:t>
+            </w:r>
+            <w:r>
+              <w:rPr>
+                <w:vertAlign w:val="superscript"/>
+              </w:rPr>
+              <w:t>-6</w:t>
+            </w:r>
+          </w:p>
+        </w:tc>
+      </w:tr>
+      <w:tr>
+        <w:tc>
+          <w:tcPr>
+            <w:tcW w:w="1468" w:type="dxa"/>
+          </w:tcPr>
+          <w:p>
+            <w:pPr>
+              <w:jc w:val="center"/>
+            </w:pPr>
+            <w:r>
+              <w:t>4</w:t>
+            </w:r>
+          </w:p>
+        </w:tc>
+        <w:tc>
+          <w:tcPr>
+            <w:tcW w:w="1788" w:type="dxa"/>
+          </w:tcPr>
+          <w:p>
+            <w:pPr>
+              <w:jc w:val="center"/>
+            </w:pPr>
+            <w:r>
+              <w:t>inputSize * 1.25</w:t>
+            </w:r>
+          </w:p>
+        </w:tc>
+        <w:tc>
+          <w:tcPr>
+            <w:tcW w:w="1278" w:type="dxa"/>
+          </w:tcPr>
+          <w:p>
+            <w:pPr>
+              <w:jc w:val="center"/>
+            </w:pPr>
+            <w:r>
+              <w:t>2</w:t>
             </w:r>
           </w:p>
         </w:tc>

</xml_diff>